<commit_message>
Updates on wd an initial setups
</commit_message>
<xml_diff>
--- a/Files/resolucion_numerada.docx
+++ b/Files/resolucion_numerada.docx
@@ -36,7 +36,7 @@
         <w:pStyle w:val="ListNumber"/>
         <w:numPr>
           <w:ilvl w:val="0"/>
-          <w:numId w:val="2910"/>
+          <w:numId w:val="1938"/>
         </w:numPr>
         <w:ind w:left="720" w:hanging="360"/>
       </w:pPr>
@@ -49,7 +49,7 @@
         <w:pStyle w:val="ListNumber"/>
         <w:numPr>
           <w:ilvl w:val="0"/>
-          <w:numId w:val="2910"/>
+          <w:numId w:val="1938"/>
         </w:numPr>
         <w:ind w:left="720" w:hanging="360"/>
       </w:pPr>
@@ -62,7 +62,7 @@
         <w:pStyle w:val="ListNumber"/>
         <w:numPr>
           <w:ilvl w:val="0"/>
-          <w:numId w:val="2910"/>
+          <w:numId w:val="1938"/>
         </w:numPr>
         <w:ind w:left="720" w:hanging="360"/>
       </w:pPr>
@@ -75,7 +75,7 @@
         <w:pStyle w:val="ListNumber"/>
         <w:numPr>
           <w:ilvl w:val="0"/>
-          <w:numId w:val="2910"/>
+          <w:numId w:val="1938"/>
         </w:numPr>
         <w:ind w:left="720" w:hanging="360"/>
       </w:pPr>
@@ -97,7 +97,7 @@
         <w:pStyle w:val="ListNumber"/>
         <w:numPr>
           <w:ilvl w:val="0"/>
-          <w:numId w:val="2910"/>
+          <w:numId w:val="1938"/>
         </w:numPr>
         <w:ind w:left="720" w:hanging="360"/>
       </w:pPr>
@@ -110,7 +110,7 @@
         <w:pStyle w:val="ListNumber"/>
         <w:numPr>
           <w:ilvl w:val="0"/>
-          <w:numId w:val="2910"/>
+          <w:numId w:val="1938"/>
         </w:numPr>
         <w:ind w:left="720" w:hanging="360"/>
       </w:pPr>
@@ -123,7 +123,7 @@
         <w:pStyle w:val="ListNumber"/>
         <w:numPr>
           <w:ilvl w:val="0"/>
-          <w:numId w:val="2910"/>
+          <w:numId w:val="1938"/>
         </w:numPr>
         <w:ind w:left="720" w:hanging="360"/>
       </w:pPr>
@@ -136,7 +136,7 @@
         <w:pStyle w:val="ListNumber"/>
         <w:numPr>
           <w:ilvl w:val="0"/>
-          <w:numId w:val="2910"/>
+          <w:numId w:val="1938"/>
         </w:numPr>
         <w:ind w:left="720" w:hanging="360"/>
       </w:pPr>
@@ -149,7 +149,7 @@
         <w:pStyle w:val="ListNumber"/>
         <w:numPr>
           <w:ilvl w:val="0"/>
-          <w:numId w:val="2910"/>
+          <w:numId w:val="1938"/>
         </w:numPr>
         <w:ind w:left="720" w:hanging="360"/>
       </w:pPr>
@@ -170,7 +170,7 @@
         <w:pStyle w:val="ListNumber"/>
         <w:numPr>
           <w:ilvl w:val="0"/>
-          <w:numId w:val="8856"/>
+          <w:numId w:val="4817"/>
         </w:numPr>
         <w:ind w:left="720" w:hanging="360"/>
       </w:pPr>
@@ -198,7 +198,7 @@
         <w:pStyle w:val="ListNumber"/>
         <w:numPr>
           <w:ilvl w:val="0"/>
-          <w:numId w:val="8856"/>
+          <w:numId w:val="4817"/>
         </w:numPr>
         <w:ind w:left="720" w:hanging="360"/>
       </w:pPr>
@@ -217,7 +217,7 @@
         <w:pStyle w:val="ListNumber"/>
         <w:numPr>
           <w:ilvl w:val="0"/>
-          <w:numId w:val="8856"/>
+          <w:numId w:val="4817"/>
         </w:numPr>
         <w:ind w:left="720" w:hanging="360"/>
       </w:pPr>
@@ -257,7 +257,7 @@
         <w:pStyle w:val="ListNumber"/>
         <w:numPr>
           <w:ilvl w:val="0"/>
-          <w:numId w:val="3853"/>
+          <w:numId w:val="9486"/>
         </w:numPr>
         <w:ind w:left="720" w:hanging="360"/>
       </w:pPr>
@@ -428,7 +428,7 @@
         <w:pStyle w:val="ListNumber"/>
         <w:numPr>
           <w:ilvl w:val="0"/>
-          <w:numId w:val="3853"/>
+          <w:numId w:val="9486"/>
         </w:numPr>
         <w:ind w:left="720" w:hanging="360"/>
       </w:pPr>
@@ -972,7 +972,7 @@
         <w:pStyle w:val="ListNumber"/>
         <w:numPr>
           <w:ilvl w:val="0"/>
-          <w:numId w:val="3853"/>
+          <w:numId w:val="9486"/>
         </w:numPr>
         <w:ind w:left="720" w:hanging="360"/>
       </w:pPr>

</xml_diff>